<commit_message>
Pushing iamges to repo for later linking in wiki
</commit_message>
<xml_diff>
--- a/War_Child_GDD.docx
+++ b/War_Child_GDD.docx
@@ -307,7 +307,43 @@
           <w:szCs w:val="24"/>
           <w:lang w:val="en-US"/>
         </w:rPr>
-        <w:t>A new planet has been located in the farthest reaches of the known galaxy. Bounty missions are available for the local population to be cleared away, locations to be defended, and items of interest to be collected. If this sounds like a job your interested in, sign up for the next ship out!</w:t>
+        <w:t xml:space="preserve">A new planet has </w:t>
+      </w:r>
+      <w:proofErr w:type="gramStart"/>
+      <w:r>
+        <w:rPr>
+          <w:sz w:val="24"/>
+          <w:szCs w:val="24"/>
+          <w:lang w:val="en-US"/>
+        </w:rPr>
+        <w:t>been located in</w:t>
+      </w:r>
+      <w:proofErr w:type="gramEnd"/>
+      <w:r>
+        <w:rPr>
+          <w:sz w:val="24"/>
+          <w:szCs w:val="24"/>
+          <w:lang w:val="en-US"/>
+        </w:rPr>
+        <w:t xml:space="preserve"> the farthest reaches of the known galaxy. Bounty missions are available for the local population to be cleared away, locations to be defended, and items of interest to be collected. If this sounds like a job </w:t>
+      </w:r>
+      <w:proofErr w:type="spellStart"/>
+      <w:r>
+        <w:rPr>
+          <w:sz w:val="24"/>
+          <w:szCs w:val="24"/>
+          <w:lang w:val="en-US"/>
+        </w:rPr>
+        <w:t>your</w:t>
+      </w:r>
+      <w:proofErr w:type="spellEnd"/>
+      <w:r>
+        <w:rPr>
+          <w:sz w:val="24"/>
+          <w:szCs w:val="24"/>
+          <w:lang w:val="en-US"/>
+        </w:rPr>
+        <w:t xml:space="preserve"> interested in, sign up for the next ship out!</w:t>
       </w:r>
     </w:p>
     <w:p>
@@ -347,7 +383,25 @@
           <w:szCs w:val="24"/>
           <w:lang w:val="en-US"/>
         </w:rPr>
-        <w:t xml:space="preserve">In the future, corporations have higher interest in the race for resources found and gathered on extraterrestrial bodies. Rare materials have been located on distant planets, worth billions in local earth currency. You are the mercenary that accepted the job, now’s the time to pull up the socks and get some work done! Acquire different contracts for different missions to gather materials for your arsenal foundry. The planets are harsh and populated with aliens that are not happy about you taking their stuff and squatting in their temples and energy plants. </w:t>
+        <w:t xml:space="preserve">In the future, corporations have higher interest in the race for resources found and gathered on extraterrestrial bodies. Rare materials have been located on distant planets, worth billions in local earth currency. You are the mercenary that accepted the job, now’s the time to pull up the socks and get some work done! Acquire different contracts for different missions to gather materials for your arsenal foundry. The planets are harsh and populated with aliens that are not happy about you </w:t>
+      </w:r>
+      <w:proofErr w:type="gramStart"/>
+      <w:r>
+        <w:rPr>
+          <w:sz w:val="24"/>
+          <w:szCs w:val="24"/>
+          <w:lang w:val="en-US"/>
+        </w:rPr>
+        <w:t>taking</w:t>
+      </w:r>
+      <w:proofErr w:type="gramEnd"/>
+      <w:r>
+        <w:rPr>
+          <w:sz w:val="24"/>
+          <w:szCs w:val="24"/>
+          <w:lang w:val="en-US"/>
+        </w:rPr>
+        <w:t xml:space="preserve"> their stuff and squatting in their temples and energy plants. </w:t>
       </w:r>
     </w:p>
     <w:p>
@@ -384,7 +438,25 @@
           <w:szCs w:val="24"/>
           <w:lang w:val="en-US"/>
         </w:rPr>
-        <w:t xml:space="preserve">The player will start in the main menu where they can choose their weapons in the ‘Arsenal’ screen, or jump right into the game in the ‘Navigation’ screen. ‘Exterminate’ missions will have the player eliminating a set </w:t>
+        <w:t xml:space="preserve">The player will start in the main menu where they can choose their weapons in the ‘Arsenal’ </w:t>
+      </w:r>
+      <w:proofErr w:type="gramStart"/>
+      <w:r>
+        <w:rPr>
+          <w:sz w:val="24"/>
+          <w:szCs w:val="24"/>
+          <w:lang w:val="en-US"/>
+        </w:rPr>
+        <w:t>screen, or</w:t>
+      </w:r>
+      <w:proofErr w:type="gramEnd"/>
+      <w:r>
+        <w:rPr>
+          <w:sz w:val="24"/>
+          <w:szCs w:val="24"/>
+          <w:lang w:val="en-US"/>
+        </w:rPr>
+        <w:t xml:space="preserve"> jump right into the game in the ‘Navigation’ screen. ‘Exterminate’ missions will have the player eliminating a set </w:t>
       </w:r>
       <w:r>
         <w:rPr>
@@ -638,7 +710,39 @@
           <w:szCs w:val="24"/>
           <w:lang w:val="en-US"/>
         </w:rPr>
-        <w:t>For ‘Retrieval’ missions the levels will have a specific item randomly placed on the map for the player to seek out and collect, and return to the entrance to escape with the item. Enemies will continually spawn as the player attempts to retrieve the item. When the player brings the item to the escape area, they are met with a win screen and return to the main menu.</w:t>
+        <w:t>For ‘Retrieval’ missions the levels will have a specific item randomly placed on the map for the player to seek out</w:t>
+      </w:r>
+      <w:r>
+        <w:rPr>
+          <w:sz w:val="24"/>
+          <w:szCs w:val="24"/>
+          <w:lang w:val="en-US"/>
+        </w:rPr>
+        <w:t>,</w:t>
+      </w:r>
+      <w:r>
+        <w:rPr>
+          <w:sz w:val="24"/>
+          <w:szCs w:val="24"/>
+          <w:lang w:val="en-US"/>
+        </w:rPr>
+        <w:t xml:space="preserve"> </w:t>
+      </w:r>
+      <w:r>
+        <w:rPr>
+          <w:sz w:val="24"/>
+          <w:szCs w:val="24"/>
+          <w:lang w:val="en-US"/>
+        </w:rPr>
+        <w:t>collect and</w:t>
+      </w:r>
+      <w:r>
+        <w:rPr>
+          <w:sz w:val="24"/>
+          <w:szCs w:val="24"/>
+          <w:lang w:val="en-US"/>
+        </w:rPr>
+        <w:t xml:space="preserve"> return to the entrance to escape with the item. Enemies will continually spawn as the player attempts to retrieve the item. When the player brings the item to the escape area, they are met with a win screen and return to the main menu.</w:t>
       </w:r>
     </w:p>
     <w:p>
@@ -1267,6 +1371,8 @@
         </w:rPr>
         <w:t>Mission Select Screen</w:t>
       </w:r>
+      <w:bookmarkStart w:id="0" w:name="_GoBack"/>
+      <w:bookmarkEnd w:id="0"/>
     </w:p>
     <w:p>
       <w:pPr>
@@ -1475,8 +1581,6 @@
         </w:rPr>
         <w:t xml:space="preserve"> - Returns to the Start Screen</w:t>
       </w:r>
-      <w:bookmarkStart w:id="0" w:name="_GoBack"/>
-      <w:bookmarkEnd w:id="0"/>
     </w:p>
     <w:p>
       <w:pPr>

</xml_diff>